<commit_message>
added architecture of the system
</commit_message>
<xml_diff>
--- a/Progress track/Prompt_Progress.docx
+++ b/Progress track/Prompt_Progress.docx
@@ -455,15 +455,7 @@
           <w:sz w:val="22"/>
           <w:szCs w:val="22"/>
         </w:rPr>
-        <w:t>I have seen papers describing that prompt can be used for NLU, NLP and other NLP tasks. Probably, we can try some of these once we are in good shape</w:t>
-      </w:r>
-      <w:r>
-        <w:rPr>
-          <w:color w:val="000000"/>
-          <w:sz w:val="22"/>
-          <w:szCs w:val="22"/>
-        </w:rPr>
-        <w:t>.</w:t>
+        <w:t>I have seen papers describing that prompt can be used for NLU, NLP and other NLP tasks. Probably, we can try some of these once we are in good shape.</w:t>
       </w:r>
     </w:p>
     <w:p>
@@ -509,43 +501,7 @@
           <w:sz w:val="22"/>
           <w:szCs w:val="22"/>
         </w:rPr>
-        <w:t xml:space="preserve">Jan </w:t>
-      </w:r>
-      <w:r>
-        <w:rPr>
-          <w:rFonts w:ascii="Times New Roman" w:eastAsia="Times New Roman" w:hAnsi="Times New Roman" w:cs="Times New Roman"/>
-          <w:color w:val="000000"/>
-          <w:sz w:val="22"/>
-          <w:szCs w:val="22"/>
-        </w:rPr>
-        <w:t>10</w:t>
-      </w:r>
-      <w:r>
-        <w:rPr>
-          <w:rFonts w:ascii="Times New Roman" w:eastAsia="Times New Roman" w:hAnsi="Times New Roman" w:cs="Times New Roman"/>
-          <w:color w:val="000000"/>
-          <w:sz w:val="22"/>
-          <w:szCs w:val="22"/>
-        </w:rPr>
-        <w:t xml:space="preserve">, 2022 – Jan </w:t>
-      </w:r>
-      <w:r>
-        <w:rPr>
-          <w:rFonts w:ascii="Times New Roman" w:eastAsia="Times New Roman" w:hAnsi="Times New Roman" w:cs="Times New Roman"/>
-          <w:color w:val="000000"/>
-          <w:sz w:val="22"/>
-          <w:szCs w:val="22"/>
-        </w:rPr>
-        <w:t>16</w:t>
-      </w:r>
-      <w:r>
-        <w:rPr>
-          <w:rFonts w:ascii="Times New Roman" w:eastAsia="Times New Roman" w:hAnsi="Times New Roman" w:cs="Times New Roman"/>
-          <w:color w:val="000000"/>
-          <w:sz w:val="22"/>
-          <w:szCs w:val="22"/>
-        </w:rPr>
-        <w:t>, 2022):</w:t>
+        <w:t>Jan 10, 2022 – Jan 16, 2022):</w:t>
       </w:r>
     </w:p>
     <w:p>
@@ -599,6 +555,44 @@
         </w:rPr>
         <w:t>Try 3 BERT Model</w:t>
       </w:r>
+      <w:r>
+        <w:rPr>
+          <w:rFonts w:eastAsiaTheme="minorHAnsi"/>
+          <w:color w:val="000000"/>
+          <w:sz w:val="22"/>
+          <w:szCs w:val="22"/>
+        </w:rPr>
+        <w:t xml:space="preserve"> and </w:t>
+      </w:r>
+      <w:r>
+        <w:rPr>
+          <w:rFonts w:eastAsiaTheme="minorHAnsi"/>
+          <w:color w:val="000000"/>
+          <w:sz w:val="22"/>
+          <w:szCs w:val="22"/>
+        </w:rPr>
+        <w:t xml:space="preserve">calculate </w:t>
+      </w:r>
+      <w:proofErr w:type="spellStart"/>
+      <w:r>
+        <w:rPr>
+          <w:rFonts w:eastAsiaTheme="minorHAnsi"/>
+          <w:color w:val="000000"/>
+          <w:sz w:val="22"/>
+          <w:szCs w:val="22"/>
+        </w:rPr>
+        <w:t>evalueation</w:t>
+      </w:r>
+      <w:proofErr w:type="spellEnd"/>
+      <w:r>
+        <w:rPr>
+          <w:rFonts w:eastAsiaTheme="minorHAnsi"/>
+          <w:color w:val="000000"/>
+          <w:sz w:val="22"/>
+          <w:szCs w:val="22"/>
+        </w:rPr>
+        <w:t xml:space="preserve"> scores</w:t>
+      </w:r>
     </w:p>
     <w:p>
       <w:pPr>
@@ -695,6 +689,16 @@
       <w:r>
         <w:t>can be pushed to next week)</w:t>
       </w:r>
+    </w:p>
+    <w:p>
+      <w:pPr>
+        <w:pStyle w:val="ListParagraph"/>
+        <w:numPr>
+          <w:ilvl w:val="0"/>
+          <w:numId w:val="1"/>
+        </w:numPr>
+        <w:spacing w:before="0" w:beforeAutospacing="0" w:after="0" w:afterAutospacing="0"/>
+      </w:pPr>
     </w:p>
     <w:sectPr>
       <w:pgSz w:w="12240" w:h="15840"/>

</xml_diff>

<commit_message>
added week 4 progress
</commit_message>
<xml_diff>
--- a/Progress track/Prompt_Progress.docx
+++ b/Progress track/Prompt_Progress.docx
@@ -506,10 +506,297 @@
     </w:p>
     <w:p>
       <w:pPr>
-        <w:rPr>
-          <w:rFonts w:ascii="Times New Roman" w:hAnsi="Times New Roman" w:cs="Times New Roman"/>
-        </w:rPr>
-      </w:pPr>
+        <w:pStyle w:val="ListParagraph"/>
+        <w:numPr>
+          <w:ilvl w:val="0"/>
+          <w:numId w:val="1"/>
+        </w:numPr>
+        <w:rPr>
+          <w:color w:val="000000"/>
+          <w:sz w:val="22"/>
+          <w:szCs w:val="22"/>
+        </w:rPr>
+      </w:pPr>
+      <w:r>
+        <w:rPr>
+          <w:color w:val="000000"/>
+          <w:sz w:val="22"/>
+          <w:szCs w:val="22"/>
+        </w:rPr>
+        <w:t>o worked on Smoking Dataset - Classification accuracy was 56% Note-there are less than 150 text records in Smoking dataset</w:t>
+      </w:r>
+    </w:p>
+    <w:p>
+      <w:pPr>
+        <w:pStyle w:val="ListParagraph"/>
+        <w:numPr>
+          <w:ilvl w:val="0"/>
+          <w:numId w:val="1"/>
+        </w:numPr>
+        <w:rPr>
+          <w:color w:val="000000"/>
+          <w:sz w:val="22"/>
+          <w:szCs w:val="22"/>
+        </w:rPr>
+      </w:pPr>
+      <w:r>
+        <w:rPr>
+          <w:color w:val="000000"/>
+          <w:sz w:val="22"/>
+          <w:szCs w:val="22"/>
+        </w:rPr>
+        <w:t>o created overall system architecture</w:t>
+      </w:r>
+    </w:p>
+    <w:p>
+      <w:pPr>
+        <w:pStyle w:val="ListParagraph"/>
+        <w:numPr>
+          <w:ilvl w:val="0"/>
+          <w:numId w:val="1"/>
+        </w:numPr>
+        <w:rPr>
+          <w:color w:val="000000"/>
+          <w:sz w:val="22"/>
+          <w:szCs w:val="22"/>
+        </w:rPr>
+      </w:pPr>
+      <w:r>
+        <w:rPr>
+          <w:color w:val="000000"/>
+          <w:sz w:val="22"/>
+          <w:szCs w:val="22"/>
+        </w:rPr>
+        <w:t xml:space="preserve">o Created </w:t>
+      </w:r>
+      <w:proofErr w:type="gramStart"/>
+      <w:r>
+        <w:rPr>
+          <w:color w:val="000000"/>
+          <w:sz w:val="22"/>
+          <w:szCs w:val="22"/>
+        </w:rPr>
+        <w:t>a</w:t>
+      </w:r>
+      <w:proofErr w:type="gramEnd"/>
+      <w:r>
+        <w:rPr>
+          <w:color w:val="000000"/>
+          <w:sz w:val="22"/>
+          <w:szCs w:val="22"/>
+        </w:rPr>
+        <w:t xml:space="preserve"> Input custom dataset module</w:t>
+      </w:r>
+    </w:p>
+    <w:p>
+      <w:pPr>
+        <w:pStyle w:val="ListParagraph"/>
+        <w:numPr>
+          <w:ilvl w:val="0"/>
+          <w:numId w:val="1"/>
+        </w:numPr>
+        <w:rPr>
+          <w:color w:val="000000"/>
+          <w:sz w:val="22"/>
+          <w:szCs w:val="22"/>
+        </w:rPr>
+      </w:pPr>
+      <w:r>
+        <w:rPr>
+          <w:color w:val="000000"/>
+          <w:sz w:val="22"/>
+          <w:szCs w:val="22"/>
+        </w:rPr>
+        <w:t>o Created text cleaning module</w:t>
+      </w:r>
+    </w:p>
+    <w:p>
+      <w:pPr>
+        <w:pStyle w:val="ListParagraph"/>
+        <w:numPr>
+          <w:ilvl w:val="0"/>
+          <w:numId w:val="1"/>
+        </w:numPr>
+        <w:rPr>
+          <w:color w:val="000000"/>
+          <w:sz w:val="22"/>
+          <w:szCs w:val="22"/>
+        </w:rPr>
+      </w:pPr>
+      <w:r>
+        <w:rPr>
+          <w:color w:val="000000"/>
+          <w:sz w:val="22"/>
+          <w:szCs w:val="22"/>
+        </w:rPr>
+        <w:t>o created a text splitting module</w:t>
+      </w:r>
+    </w:p>
+    <w:p>
+      <w:pPr>
+        <w:pStyle w:val="ListParagraph"/>
+        <w:numPr>
+          <w:ilvl w:val="0"/>
+          <w:numId w:val="1"/>
+        </w:numPr>
+        <w:rPr>
+          <w:color w:val="000000"/>
+          <w:sz w:val="22"/>
+          <w:szCs w:val="22"/>
+        </w:rPr>
+      </w:pPr>
+      <w:r>
+        <w:rPr>
+          <w:color w:val="000000"/>
+          <w:sz w:val="22"/>
+          <w:szCs w:val="22"/>
+        </w:rPr>
+        <w:t xml:space="preserve">o created weighted score function for large text corpus, but it is too slow. We </w:t>
+      </w:r>
+      <w:proofErr w:type="gramStart"/>
+      <w:r>
+        <w:rPr>
+          <w:color w:val="000000"/>
+          <w:sz w:val="22"/>
+          <w:szCs w:val="22"/>
+        </w:rPr>
+        <w:t>have to</w:t>
+      </w:r>
+      <w:proofErr w:type="gramEnd"/>
+      <w:r>
+        <w:rPr>
+          <w:color w:val="000000"/>
+          <w:sz w:val="22"/>
+          <w:szCs w:val="22"/>
+        </w:rPr>
+        <w:t xml:space="preserve"> decide </w:t>
+      </w:r>
+      <w:r>
+        <w:rPr>
+          <w:color w:val="000000"/>
+          <w:sz w:val="22"/>
+          <w:szCs w:val="22"/>
+        </w:rPr>
+        <w:t>b</w:t>
+      </w:r>
+      <w:r>
+        <w:rPr>
+          <w:color w:val="000000"/>
+          <w:sz w:val="22"/>
+          <w:szCs w:val="22"/>
+        </w:rPr>
+        <w:t>etween accuracy and robustness - testing is pending</w:t>
+      </w:r>
+    </w:p>
+    <w:p>
+      <w:pPr>
+        <w:rPr>
+          <w:color w:val="000000"/>
+          <w:sz w:val="22"/>
+          <w:szCs w:val="22"/>
+        </w:rPr>
+      </w:pPr>
+    </w:p>
+    <w:p>
+      <w:pPr>
+        <w:rPr>
+          <w:color w:val="000000"/>
+          <w:sz w:val="22"/>
+          <w:szCs w:val="22"/>
+        </w:rPr>
+      </w:pPr>
+      <w:r>
+        <w:rPr>
+          <w:color w:val="000000"/>
+          <w:sz w:val="22"/>
+          <w:szCs w:val="22"/>
+        </w:rPr>
+        <w:t>Week 5 (Jan 17, 2022 – Jan 23, 2022) WIP:</w:t>
+      </w:r>
+    </w:p>
+    <w:p>
+      <w:pPr>
+        <w:pStyle w:val="ListParagraph"/>
+        <w:numPr>
+          <w:ilvl w:val="0"/>
+          <w:numId w:val="1"/>
+        </w:numPr>
+        <w:rPr>
+          <w:color w:val="000000"/>
+          <w:sz w:val="22"/>
+          <w:szCs w:val="22"/>
+        </w:rPr>
+      </w:pPr>
+      <w:r>
+        <w:rPr>
+          <w:color w:val="000000"/>
+          <w:sz w:val="22"/>
+          <w:szCs w:val="22"/>
+        </w:rPr>
+        <w:t>o Solve negation issue</w:t>
+      </w:r>
+    </w:p>
+    <w:p>
+      <w:pPr>
+        <w:pStyle w:val="ListParagraph"/>
+        <w:numPr>
+          <w:ilvl w:val="0"/>
+          <w:numId w:val="1"/>
+        </w:numPr>
+        <w:rPr>
+          <w:color w:val="000000"/>
+          <w:sz w:val="22"/>
+          <w:szCs w:val="22"/>
+        </w:rPr>
+      </w:pPr>
+      <w:r>
+        <w:rPr>
+          <w:color w:val="000000"/>
+          <w:sz w:val="22"/>
+          <w:szCs w:val="22"/>
+        </w:rPr>
+        <w:t>o Read both papers and solve the template issue</w:t>
+      </w:r>
+    </w:p>
+    <w:p>
+      <w:pPr>
+        <w:pStyle w:val="ListParagraph"/>
+        <w:numPr>
+          <w:ilvl w:val="0"/>
+          <w:numId w:val="1"/>
+        </w:numPr>
+        <w:rPr>
+          <w:color w:val="000000"/>
+          <w:sz w:val="22"/>
+          <w:szCs w:val="22"/>
+        </w:rPr>
+      </w:pPr>
+      <w:r>
+        <w:rPr>
+          <w:color w:val="000000"/>
+          <w:sz w:val="22"/>
+          <w:szCs w:val="22"/>
+        </w:rPr>
+        <w:t xml:space="preserve">o Make </w:t>
+      </w:r>
+      <w:proofErr w:type="spellStart"/>
+      <w:r>
+        <w:rPr>
+          <w:color w:val="000000"/>
+          <w:sz w:val="22"/>
+          <w:szCs w:val="22"/>
+        </w:rPr>
+        <w:t>autoprompt</w:t>
+      </w:r>
+      <w:proofErr w:type="spellEnd"/>
+      <w:r>
+        <w:rPr>
+          <w:color w:val="000000"/>
+          <w:sz w:val="22"/>
+          <w:szCs w:val="22"/>
+        </w:rPr>
+        <w:t xml:space="preserve"> working</w:t>
+      </w:r>
     </w:p>
     <w:p>
       <w:pPr>
@@ -526,178 +813,204 @@
           <w:sz w:val="22"/>
           <w:szCs w:val="22"/>
         </w:rPr>
-        <w:t xml:space="preserve">Try with </w:t>
-      </w:r>
-      <w:r>
-        <w:rPr>
-          <w:color w:val="000000"/>
-          <w:sz w:val="22"/>
-          <w:szCs w:val="22"/>
-        </w:rPr>
-        <w:t>Smoking Dataset</w:t>
-      </w:r>
-    </w:p>
-    <w:p>
-      <w:pPr>
-        <w:pStyle w:val="ListParagraph"/>
-        <w:numPr>
-          <w:ilvl w:val="0"/>
-          <w:numId w:val="1"/>
-        </w:numPr>
-        <w:spacing w:before="0" w:beforeAutospacing="0" w:after="0" w:afterAutospacing="0"/>
-      </w:pPr>
-      <w:r>
-        <w:rPr>
-          <w:rFonts w:eastAsiaTheme="minorHAnsi"/>
-          <w:color w:val="000000"/>
-          <w:sz w:val="22"/>
-          <w:szCs w:val="22"/>
-        </w:rPr>
-        <w:t>Try 3 BERT Model</w:t>
-      </w:r>
-      <w:r>
-        <w:rPr>
-          <w:rFonts w:eastAsiaTheme="minorHAnsi"/>
-          <w:color w:val="000000"/>
-          <w:sz w:val="22"/>
-          <w:szCs w:val="22"/>
-        </w:rPr>
-        <w:t xml:space="preserve"> and </w:t>
-      </w:r>
-      <w:r>
-        <w:rPr>
-          <w:rFonts w:eastAsiaTheme="minorHAnsi"/>
-          <w:color w:val="000000"/>
-          <w:sz w:val="22"/>
-          <w:szCs w:val="22"/>
-        </w:rPr>
-        <w:t xml:space="preserve">calculate </w:t>
-      </w:r>
-      <w:proofErr w:type="spellStart"/>
-      <w:r>
-        <w:rPr>
-          <w:rFonts w:eastAsiaTheme="minorHAnsi"/>
-          <w:color w:val="000000"/>
-          <w:sz w:val="22"/>
-          <w:szCs w:val="22"/>
-        </w:rPr>
-        <w:t>evalueation</w:t>
-      </w:r>
-      <w:proofErr w:type="spellEnd"/>
-      <w:r>
-        <w:rPr>
-          <w:rFonts w:eastAsiaTheme="minorHAnsi"/>
-          <w:color w:val="000000"/>
-          <w:sz w:val="22"/>
-          <w:szCs w:val="22"/>
-        </w:rPr>
-        <w:t xml:space="preserve"> scores</w:t>
-      </w:r>
-    </w:p>
-    <w:p>
-      <w:pPr>
-        <w:pStyle w:val="ListParagraph"/>
-        <w:numPr>
-          <w:ilvl w:val="0"/>
-          <w:numId w:val="1"/>
-        </w:numPr>
-        <w:spacing w:before="0" w:beforeAutospacing="0" w:after="0" w:afterAutospacing="0"/>
-      </w:pPr>
-      <w:r>
-        <w:rPr>
-          <w:rFonts w:eastAsiaTheme="minorHAnsi"/>
-          <w:color w:val="000000"/>
-          <w:sz w:val="22"/>
-          <w:szCs w:val="22"/>
-        </w:rPr>
-        <w:t xml:space="preserve">Try weighted </w:t>
-      </w:r>
-      <w:r>
-        <w:rPr>
-          <w:rFonts w:eastAsiaTheme="minorHAnsi"/>
-          <w:color w:val="000000"/>
-          <w:sz w:val="22"/>
-          <w:szCs w:val="22"/>
-        </w:rPr>
-        <w:t>score for large text corpus</w:t>
-      </w:r>
-    </w:p>
-    <w:p>
-      <w:pPr>
-        <w:pStyle w:val="ListParagraph"/>
-        <w:numPr>
-          <w:ilvl w:val="0"/>
-          <w:numId w:val="1"/>
-        </w:numPr>
-        <w:spacing w:before="0" w:beforeAutospacing="0" w:after="0" w:afterAutospacing="0"/>
-      </w:pPr>
-      <w:r>
-        <w:t>Solve negation issue</w:t>
-      </w:r>
-    </w:p>
-    <w:p>
-      <w:pPr>
-        <w:pStyle w:val="ListParagraph"/>
-        <w:numPr>
-          <w:ilvl w:val="0"/>
-          <w:numId w:val="1"/>
-        </w:numPr>
-        <w:spacing w:before="0" w:beforeAutospacing="0" w:after="0" w:afterAutospacing="0"/>
-      </w:pPr>
-      <w:r>
-        <w:t>Read both papers and solve the template issue</w:t>
-      </w:r>
-    </w:p>
-    <w:p>
-      <w:pPr>
-        <w:pStyle w:val="ListParagraph"/>
-        <w:numPr>
-          <w:ilvl w:val="0"/>
-          <w:numId w:val="1"/>
-        </w:numPr>
-        <w:spacing w:before="0" w:beforeAutospacing="0" w:after="0" w:afterAutospacing="0"/>
-      </w:pPr>
-      <w:r>
-        <w:t xml:space="preserve">Make </w:t>
-      </w:r>
-      <w:proofErr w:type="spellStart"/>
-      <w:r>
-        <w:t>autoprompt</w:t>
-      </w:r>
-      <w:proofErr w:type="spellEnd"/>
-      <w:r>
-        <w:t xml:space="preserve"> working</w:t>
-      </w:r>
-    </w:p>
-    <w:p>
-      <w:pPr>
-        <w:pStyle w:val="ListParagraph"/>
-        <w:numPr>
-          <w:ilvl w:val="0"/>
-          <w:numId w:val="1"/>
-        </w:numPr>
-        <w:spacing w:before="0" w:beforeAutospacing="0" w:after="0" w:afterAutospacing="0"/>
-      </w:pPr>
-      <w:r>
-        <w:t xml:space="preserve">Create a package out of </w:t>
+        <w:t xml:space="preserve">o Create a package out of </w:t>
       </w:r>
       <w:proofErr w:type="gramStart"/>
       <w:r>
+        <w:rPr>
+          <w:color w:val="000000"/>
+          <w:sz w:val="22"/>
+          <w:szCs w:val="22"/>
+        </w:rPr>
         <w:t>this(</w:t>
       </w:r>
       <w:proofErr w:type="gramEnd"/>
       <w:r>
+        <w:rPr>
+          <w:color w:val="000000"/>
+          <w:sz w:val="22"/>
+          <w:szCs w:val="22"/>
+        </w:rPr>
         <w:t>can be pushed to next week)</w:t>
       </w:r>
     </w:p>
-    <w:p>
-      <w:pPr>
-        <w:pStyle w:val="ListParagraph"/>
-        <w:numPr>
-          <w:ilvl w:val="0"/>
-          <w:numId w:val="1"/>
-        </w:numPr>
-        <w:spacing w:before="0" w:beforeAutospacing="0" w:after="0" w:afterAutospacing="0"/>
+    <w:p/>
+    <w:p/>
+    <w:p>
+      <w:r>
+        <w:t>Evaluation metrics:</w:t>
+      </w:r>
+    </w:p>
+    <w:p>
+      <w:pPr>
+        <w:rPr>
+          <w:b/>
+          <w:bCs/>
+        </w:rPr>
+      </w:pPr>
+      <w:r>
+        <w:rPr>
+          <w:b/>
+          <w:bCs/>
+        </w:rPr>
+        <w:t>w/o weighted average</w:t>
+      </w:r>
+    </w:p>
+    <w:p>
+      <w:pPr>
+        <w:ind w:left="720"/>
+      </w:pPr>
+      <w:r>
+        <w:t>w/o</w:t>
+      </w:r>
+      <w:r>
+        <w:t xml:space="preserve"> text cleaning and preprocessing:</w:t>
+      </w:r>
+    </w:p>
+    <w:p>
+      <w:pPr>
+        <w:ind w:left="720"/>
+      </w:pPr>
+      <w:r>
+        <w:rPr>
+          <w:noProof/>
+        </w:rPr>
+        <w:lastRenderedPageBreak/>
+        <w:drawing>
+          <wp:inline distT="0" distB="0" distL="0" distR="0" wp14:anchorId="7D562082" wp14:editId="259C2605">
+            <wp:extent cx="4432300" cy="774700"/>
+            <wp:effectExtent l="0" t="0" r="0" b="0"/>
+            <wp:docPr id="1" name="Picture 1" descr="Graphical user interface, text&#10;&#10;Description automatically generated"/>
+            <wp:cNvGraphicFramePr>
+              <a:graphicFrameLocks xmlns:a="http://schemas.openxmlformats.org/drawingml/2006/main" noChangeAspect="1"/>
+            </wp:cNvGraphicFramePr>
+            <a:graphic xmlns:a="http://schemas.openxmlformats.org/drawingml/2006/main">
+              <a:graphicData uri="http://schemas.openxmlformats.org/drawingml/2006/picture">
+                <pic:pic xmlns:pic="http://schemas.openxmlformats.org/drawingml/2006/picture">
+                  <pic:nvPicPr>
+                    <pic:cNvPr id="1" name="Picture 1" descr="Graphical user interface, text&#10;&#10;Description automatically generated"/>
+                    <pic:cNvPicPr/>
+                  </pic:nvPicPr>
+                  <pic:blipFill>
+                    <a:blip r:embed="rId7">
+                      <a:extLst>
+                        <a:ext uri="{28A0092B-C50C-407E-A947-70E740481C1C}">
+                          <a14:useLocalDpi xmlns:a14="http://schemas.microsoft.com/office/drawing/2010/main" val="0"/>
+                        </a:ext>
+                      </a:extLst>
+                    </a:blip>
+                    <a:stretch>
+                      <a:fillRect/>
+                    </a:stretch>
+                  </pic:blipFill>
+                  <pic:spPr>
+                    <a:xfrm>
+                      <a:off x="0" y="0"/>
+                      <a:ext cx="4432300" cy="774700"/>
+                    </a:xfrm>
+                    <a:prstGeom prst="rect">
+                      <a:avLst/>
+                    </a:prstGeom>
+                  </pic:spPr>
+                </pic:pic>
+              </a:graphicData>
+            </a:graphic>
+          </wp:inline>
+        </w:drawing>
+      </w:r>
+    </w:p>
+    <w:p>
+      <w:pPr>
+        <w:ind w:left="720"/>
+      </w:pPr>
+    </w:p>
+    <w:p>
+      <w:pPr>
+        <w:ind w:left="720"/>
+      </w:pPr>
+      <w:r>
+        <w:t>w</w:t>
+      </w:r>
+      <w:r>
+        <w:t>ith</w:t>
+      </w:r>
+      <w:r>
+        <w:t xml:space="preserve"> text cleaning</w:t>
+      </w:r>
+    </w:p>
+    <w:p>
+      <w:pPr>
+        <w:ind w:firstLine="720"/>
+      </w:pPr>
+      <w:r>
+        <w:rPr>
+          <w:noProof/>
+        </w:rPr>
+        <w:drawing>
+          <wp:inline distT="0" distB="0" distL="0" distR="0" wp14:anchorId="68D41D2D" wp14:editId="681CF8EC">
+            <wp:extent cx="4673600" cy="812800"/>
+            <wp:effectExtent l="0" t="0" r="0" b="0"/>
+            <wp:docPr id="2" name="Picture 2" descr="Graphical user interface, text&#10;&#10;Description automatically generated"/>
+            <wp:cNvGraphicFramePr>
+              <a:graphicFrameLocks xmlns:a="http://schemas.openxmlformats.org/drawingml/2006/main" noChangeAspect="1"/>
+            </wp:cNvGraphicFramePr>
+            <a:graphic xmlns:a="http://schemas.openxmlformats.org/drawingml/2006/main">
+              <a:graphicData uri="http://schemas.openxmlformats.org/drawingml/2006/picture">
+                <pic:pic xmlns:pic="http://schemas.openxmlformats.org/drawingml/2006/picture">
+                  <pic:nvPicPr>
+                    <pic:cNvPr id="2" name="Picture 2" descr="Graphical user interface, text&#10;&#10;Description automatically generated"/>
+                    <pic:cNvPicPr/>
+                  </pic:nvPicPr>
+                  <pic:blipFill>
+                    <a:blip r:embed="rId8">
+                      <a:extLst>
+                        <a:ext uri="{28A0092B-C50C-407E-A947-70E740481C1C}">
+                          <a14:useLocalDpi xmlns:a14="http://schemas.microsoft.com/office/drawing/2010/main" val="0"/>
+                        </a:ext>
+                      </a:extLst>
+                    </a:blip>
+                    <a:stretch>
+                      <a:fillRect/>
+                    </a:stretch>
+                  </pic:blipFill>
+                  <pic:spPr>
+                    <a:xfrm>
+                      <a:off x="0" y="0"/>
+                      <a:ext cx="4673600" cy="812800"/>
+                    </a:xfrm>
+                    <a:prstGeom prst="rect">
+                      <a:avLst/>
+                    </a:prstGeom>
+                  </pic:spPr>
+                </pic:pic>
+              </a:graphicData>
+            </a:graphic>
+          </wp:inline>
+        </w:drawing>
+      </w:r>
+    </w:p>
+    <w:p/>
+    <w:p>
+      <w:pPr>
+        <w:rPr>
+          <w:b/>
+          <w:bCs/>
+        </w:rPr>
+      </w:pPr>
+      <w:r>
+        <w:rPr>
+          <w:b/>
+          <w:bCs/>
+        </w:rPr>
+        <w:t>With weighted average:</w:t>
+      </w:r>
+    </w:p>
+    <w:p>
+      <w:pPr>
+        <w:rPr>
+          <w:b/>
+          <w:bCs/>
+        </w:rPr>
       </w:pPr>
     </w:p>
     <w:sectPr>

</xml_diff>